<commit_message>
Cross Validation/ roc curve, Accuracy
</commit_message>
<xml_diff>
--- a/draft3.docx
+++ b/draft3.docx
@@ -1705,17 +1705,8 @@
           <w:sz w:val="24"/>
           <w:szCs w:val="24"/>
         </w:rPr>
-        <w:t xml:space="preserve">be released to the </w:t>
-      </w:r>
-      <w:proofErr w:type="spellStart"/>
-      <w:r>
-        <w:rPr>
-          <w:sz w:val="24"/>
-          <w:szCs w:val="24"/>
-        </w:rPr>
-        <w:t>poublic</w:t>
-      </w:r>
-      <w:proofErr w:type="spellEnd"/>
+        <w:t>be released to the public</w:t>
+      </w:r>
       <w:r>
         <w:rPr>
           <w:sz w:val="24"/>
@@ -2413,15 +2404,7 @@
           </w:tcPr>
           <w:p>
             <w:r>
-              <w:t xml:space="preserve">Average share of </w:t>
-            </w:r>
-            <w:proofErr w:type="gramStart"/>
-            <w:r>
-              <w:t>teams</w:t>
-            </w:r>
-            <w:proofErr w:type="gramEnd"/>
-            <w:r>
-              <w:t xml:space="preserve"> deaths</w:t>
+              <w:t>Average share of teams deaths</w:t>
             </w:r>
           </w:p>
         </w:tc>
@@ -2691,15 +2674,7 @@
           </w:tcPr>
           <w:p>
             <w:r>
-              <w:t xml:space="preserve">Damage Share: Average share of </w:t>
-            </w:r>
-            <w:proofErr w:type="gramStart"/>
-            <w:r>
-              <w:t>teams</w:t>
-            </w:r>
-            <w:proofErr w:type="gramEnd"/>
-            <w:r>
-              <w:t xml:space="preserve"> total damage to champions</w:t>
+              <w:t>Damage Share: Average share of teams total damage to champions</w:t>
             </w:r>
           </w:p>
         </w:tc>
@@ -2729,15 +2704,7 @@
               <w:t>S</w:t>
             </w:r>
             <w:r>
-              <w:t xml:space="preserve">hare of </w:t>
-            </w:r>
-            <w:proofErr w:type="gramStart"/>
-            <w:r>
-              <w:t>teams</w:t>
-            </w:r>
-            <w:proofErr w:type="gramEnd"/>
-            <w:r>
-              <w:t xml:space="preserve"> damage to champions post 15-minutes</w:t>
+              <w:t>hare of teams damage to champions post 15-minutes</w:t>
             </w:r>
           </w:p>
         </w:tc>
@@ -2794,15 +2761,7 @@
           </w:tcPr>
           <w:p>
             <w:r>
-              <w:t xml:space="preserve">Gold Share: Average share of </w:t>
-            </w:r>
-            <w:proofErr w:type="gramStart"/>
-            <w:r>
-              <w:t>teams</w:t>
-            </w:r>
-            <w:proofErr w:type="gramEnd"/>
-            <w:r>
-              <w:t xml:space="preserve"> total gold earned - excludes starting gold and inherent gold generation</w:t>
+              <w:t>Gold Share: Average share of teams total gold earned - excludes starting gold and inherent gold generation</w:t>
             </w:r>
           </w:p>
         </w:tc>
@@ -2915,13 +2874,8 @@
             <w:noWrap/>
           </w:tcPr>
           <w:p>
-            <w:proofErr w:type="gramStart"/>
-            <w:r>
-              <w:t>Amount</w:t>
-            </w:r>
-            <w:proofErr w:type="gramEnd"/>
-            <w:r>
-              <w:t xml:space="preserve"> of double kills in the match</w:t>
+            <w:r>
+              <w:t>Amount of double kills in the match</w:t>
             </w:r>
           </w:p>
         </w:tc>
@@ -2947,13 +2901,8 @@
             <w:noWrap/>
           </w:tcPr>
           <w:p>
-            <w:proofErr w:type="gramStart"/>
-            <w:r>
-              <w:t>Amount</w:t>
-            </w:r>
-            <w:proofErr w:type="gramEnd"/>
-            <w:r>
-              <w:t xml:space="preserve"> of triple kills in the match</w:t>
+            <w:r>
+              <w:t>Amount of triple kills in the match</w:t>
             </w:r>
           </w:p>
         </w:tc>
@@ -3473,30 +3422,14 @@
           <w:sz w:val="24"/>
           <w:szCs w:val="24"/>
         </w:rPr>
-        <w:t xml:space="preserve"> (Kills/Deaths/</w:t>
-      </w:r>
-      <w:proofErr w:type="gramStart"/>
-      <w:r>
-        <w:rPr>
-          <w:sz w:val="24"/>
-          <w:szCs w:val="24"/>
-        </w:rPr>
-        <w:t xml:space="preserve">Assists) </w:t>
-      </w:r>
-      <w:r>
-        <w:rPr>
-          <w:sz w:val="24"/>
-          <w:szCs w:val="24"/>
-        </w:rPr>
-        <w:t xml:space="preserve"> in</w:t>
-      </w:r>
-      <w:proofErr w:type="gramEnd"/>
-      <w:r>
-        <w:rPr>
-          <w:sz w:val="24"/>
-          <w:szCs w:val="24"/>
-        </w:rPr>
-        <w:t xml:space="preserve"> a playoff game against Vitality. </w:t>
+        <w:t xml:space="preserve"> (Kills/Deaths/Assists) </w:t>
+      </w:r>
+      <w:r>
+        <w:rPr>
+          <w:sz w:val="24"/>
+          <w:szCs w:val="24"/>
+        </w:rPr>
+        <w:t xml:space="preserve"> in a playoff game against Vitality. </w:t>
       </w:r>
     </w:p>
     <w:p>
@@ -3739,37 +3672,12 @@
         </w:rPr>
         <w:t xml:space="preserve">are dominating in DPM as CSPM. This is caused by the relationship between gold and damage. As gold increases so does potential damage. If a character </w:t>
       </w:r>
-      <w:proofErr w:type="gramStart"/>
-      <w:r>
-        <w:rPr>
-          <w:sz w:val="24"/>
-          <w:szCs w:val="24"/>
-        </w:rPr>
-        <w:t>is able to</w:t>
-      </w:r>
-      <w:proofErr w:type="gramEnd"/>
-      <w:r>
-        <w:rPr>
-          <w:sz w:val="24"/>
-          <w:szCs w:val="24"/>
-        </w:rPr>
-        <w:t xml:space="preserve"> purchase an item that doubles their damage, having the gold to do so is important. Thus, you see the characters with the highest average DPM having the highest CSPM, as cs grants </w:t>
-      </w:r>
-      <w:proofErr w:type="gramStart"/>
-      <w:r>
-        <w:rPr>
-          <w:sz w:val="24"/>
-          <w:szCs w:val="24"/>
-        </w:rPr>
-        <w:t>the majority of</w:t>
-      </w:r>
-      <w:proofErr w:type="gramEnd"/>
-      <w:r>
-        <w:rPr>
-          <w:sz w:val="24"/>
-          <w:szCs w:val="24"/>
-        </w:rPr>
-        <w:t xml:space="preserve"> a </w:t>
+      <w:r>
+        <w:rPr>
+          <w:sz w:val="24"/>
+          <w:szCs w:val="24"/>
+        </w:rPr>
+        <w:t xml:space="preserve">is able to purchase an item that doubles their damage, having the gold to do so is important. Thus, you see the characters with the highest average DPM having the highest CSPM, as cs grants the majority of a </w:t>
       </w:r>
       <w:r>
         <w:rPr>
@@ -3912,23 +3820,7 @@
           <w:sz w:val="24"/>
           <w:szCs w:val="24"/>
         </w:rPr>
-        <w:t xml:space="preserve">WPM. This is a statistic that looks at the </w:t>
-      </w:r>
-      <w:proofErr w:type="gramStart"/>
-      <w:r>
-        <w:rPr>
-          <w:sz w:val="24"/>
-          <w:szCs w:val="24"/>
-        </w:rPr>
-        <w:t>amount</w:t>
-      </w:r>
-      <w:proofErr w:type="gramEnd"/>
-      <w:r>
-        <w:rPr>
-          <w:sz w:val="24"/>
-          <w:szCs w:val="24"/>
-        </w:rPr>
-        <w:t xml:space="preserve"> of wards a player places per minute in a game. Wards are items that provide vision in a small area. This has very little combat incentives and is primarily used to gather information around the map. </w:t>
+        <w:t xml:space="preserve">WPM. This is a statistic that looks at the amount of wards a player places per minute in a game. Wards are items that provide vision in a small area. This has very little combat incentives and is primarily used to gather information around the map. </w:t>
       </w:r>
       <w:r>
         <w:rPr>
@@ -4744,23 +4636,7 @@
           <w:sz w:val="24"/>
           <w:szCs w:val="24"/>
         </w:rPr>
-        <w:t xml:space="preserve">Figure 7 showcases the three variables and how they interact with each other. </w:t>
-      </w:r>
-      <w:proofErr w:type="gramStart"/>
-      <w:r>
-        <w:rPr>
-          <w:sz w:val="24"/>
-          <w:szCs w:val="24"/>
-        </w:rPr>
-        <w:t>It is clear that there</w:t>
-      </w:r>
-      <w:proofErr w:type="gramEnd"/>
-      <w:r>
-        <w:rPr>
-          <w:sz w:val="24"/>
-          <w:szCs w:val="24"/>
-        </w:rPr>
-        <w:t xml:space="preserve"> is a positive correlation between the three variables, which leads perfectly to a </w:t>
+        <w:t xml:space="preserve">Figure 7 showcases the three variables and how they interact with each other. It is clear that there is a positive correlation between the three variables, which leads perfectly to a </w:t>
       </w:r>
       <w:r>
         <w:rPr>
@@ -4803,23 +4679,7 @@
           <w:sz w:val="24"/>
           <w:szCs w:val="24"/>
         </w:rPr>
-        <w:t xml:space="preserve">These are </w:t>
-      </w:r>
-      <w:proofErr w:type="gramStart"/>
-      <w:r>
-        <w:rPr>
-          <w:sz w:val="24"/>
-          <w:szCs w:val="24"/>
-        </w:rPr>
-        <w:t>fairly important</w:t>
-      </w:r>
-      <w:proofErr w:type="gramEnd"/>
-      <w:r>
-        <w:rPr>
-          <w:sz w:val="24"/>
-          <w:szCs w:val="24"/>
-        </w:rPr>
-        <w:t xml:space="preserve"> metrics to determine how efficient a player was with their </w:t>
+        <w:t xml:space="preserve">These are fairly important metrics to determine how efficient a player was with their </w:t>
       </w:r>
       <w:r>
         <w:rPr>
@@ -5636,25 +5496,7 @@
           <w:sz w:val="18"/>
           <w:szCs w:val="18"/>
         </w:rPr>
-        <w:t xml:space="preserve">    std err          z      P&gt;|z|   </w:t>
-      </w:r>
-      <w:proofErr w:type="gramStart"/>
-      <w:r>
-        <w:rPr>
-          <w:rFonts w:ascii="Courier New" w:eastAsia="Times New Roman" w:hAnsi="Courier New" w:cs="Courier New"/>
-          <w:sz w:val="18"/>
-          <w:szCs w:val="18"/>
-        </w:rPr>
-        <w:t xml:space="preserve">   [</w:t>
-      </w:r>
-      <w:proofErr w:type="gramEnd"/>
-      <w:r>
-        <w:rPr>
-          <w:rFonts w:ascii="Courier New" w:eastAsia="Times New Roman" w:hAnsi="Courier New" w:cs="Courier New"/>
-          <w:sz w:val="18"/>
-          <w:szCs w:val="18"/>
-        </w:rPr>
-        <w:t>0.025      0.975]</w:t>
+        <w:t xml:space="preserve">    std err          z      P&gt;|z|      [0.025      0.975]</w:t>
       </w:r>
     </w:p>
     <w:p>
@@ -6082,7 +5924,6 @@
         </w:rPr>
         <w:t xml:space="preserve">). This model received </w:t>
       </w:r>
-      <w:proofErr w:type="gramStart"/>
       <w:r>
         <w:rPr>
           <w:sz w:val="24"/>
@@ -6095,15 +5936,7 @@
           <w:sz w:val="24"/>
           <w:szCs w:val="24"/>
         </w:rPr>
-        <w:t xml:space="preserve"> R</w:t>
-      </w:r>
-      <w:proofErr w:type="gramEnd"/>
-      <w:r>
-        <w:rPr>
-          <w:sz w:val="24"/>
-          <w:szCs w:val="24"/>
-        </w:rPr>
-        <w:t>-squared value of .6</w:t>
+        <w:t xml:space="preserve"> R-squared value of .6</w:t>
       </w:r>
       <w:r>
         <w:rPr>
@@ -6320,7 +6153,6 @@
           <w:szCs w:val="24"/>
         </w:rPr>
       </w:pPr>
-      <w:proofErr w:type="gramStart"/>
       <w:r>
         <w:rPr>
           <w:rFonts w:ascii="Courier New" w:eastAsia="Times New Roman" w:hAnsi="Courier New" w:cs="Courier New"/>
@@ -6337,7 +6169,6 @@
         </w:rPr>
         <w:t>1.599312</w:t>
       </w:r>
-      <w:proofErr w:type="gramEnd"/>
     </w:p>
     <w:p>
       <w:pPr>
@@ -6700,23 +6531,7 @@
           <w:sz w:val="24"/>
           <w:szCs w:val="24"/>
         </w:rPr>
-        <w:t xml:space="preserve">winning reduces by 19.5%. This could be an indication of team performance is more important than individual performance when it comes to a win. When a player is having a </w:t>
-      </w:r>
-      <w:proofErr w:type="gramStart"/>
-      <w:r>
-        <w:rPr>
-          <w:sz w:val="24"/>
-          <w:szCs w:val="24"/>
-        </w:rPr>
-        <w:t>stand out</w:t>
-      </w:r>
-      <w:proofErr w:type="gramEnd"/>
-      <w:r>
-        <w:rPr>
-          <w:sz w:val="24"/>
-          <w:szCs w:val="24"/>
-        </w:rPr>
-        <w:t xml:space="preserve"> game, it could indicate that others on the team are having a lack luster performance, thus hurting the team more than </w:t>
+        <w:t xml:space="preserve">winning reduces by 19.5%. This could be an indication of team performance is more important than individual performance when it comes to a win. When a player is having a stand out game, it could indicate that others on the team are having a lack luster performance, thus hurting the team more than </w:t>
       </w:r>
       <w:r>
         <w:rPr>
@@ -6970,11 +6785,890 @@
     </w:p>
     <w:p>
       <w:pPr>
-        <w:rPr>
-          <w:sz w:val="24"/>
-          <w:szCs w:val="24"/>
-        </w:rPr>
-      </w:pPr>
+        <w:tabs>
+          <w:tab w:val="left" w:pos="916"/>
+          <w:tab w:val="left" w:pos="1832"/>
+          <w:tab w:val="left" w:pos="2748"/>
+          <w:tab w:val="left" w:pos="3664"/>
+          <w:tab w:val="left" w:pos="4580"/>
+          <w:tab w:val="left" w:pos="5496"/>
+          <w:tab w:val="left" w:pos="6412"/>
+          <w:tab w:val="left" w:pos="7328"/>
+          <w:tab w:val="left" w:pos="8244"/>
+          <w:tab w:val="left" w:pos="9160"/>
+          <w:tab w:val="left" w:pos="10076"/>
+          <w:tab w:val="left" w:pos="10992"/>
+          <w:tab w:val="left" w:pos="11908"/>
+          <w:tab w:val="left" w:pos="12824"/>
+          <w:tab w:val="left" w:pos="13740"/>
+          <w:tab w:val="left" w:pos="14656"/>
+        </w:tabs>
+        <w:spacing w:after="0" w:line="240" w:lineRule="auto"/>
+        <w:rPr>
+          <w:rFonts w:ascii="Courier New" w:eastAsia="Times New Roman" w:hAnsi="Courier New" w:cs="Courier New"/>
+          <w:sz w:val="18"/>
+          <w:szCs w:val="18"/>
+        </w:rPr>
+      </w:pPr>
+      <w:r>
+        <w:rPr>
+          <w:rFonts w:ascii="Courier New" w:eastAsia="Times New Roman" w:hAnsi="Courier New" w:cs="Courier New"/>
+          <w:sz w:val="20"/>
+          <w:szCs w:val="20"/>
+        </w:rPr>
+        <w:t xml:space="preserve">                           </w:t>
+      </w:r>
+      <w:r>
+        <w:rPr>
+          <w:rFonts w:ascii="Courier New" w:eastAsia="Times New Roman" w:hAnsi="Courier New" w:cs="Courier New"/>
+          <w:sz w:val="18"/>
+          <w:szCs w:val="18"/>
+        </w:rPr>
+        <w:t xml:space="preserve">Logit Regression Results                           </w:t>
+      </w:r>
+    </w:p>
+    <w:p>
+      <w:pPr>
+        <w:tabs>
+          <w:tab w:val="left" w:pos="916"/>
+          <w:tab w:val="left" w:pos="1832"/>
+          <w:tab w:val="left" w:pos="2748"/>
+          <w:tab w:val="left" w:pos="3664"/>
+          <w:tab w:val="left" w:pos="4580"/>
+          <w:tab w:val="left" w:pos="5496"/>
+          <w:tab w:val="left" w:pos="6412"/>
+          <w:tab w:val="left" w:pos="7328"/>
+          <w:tab w:val="left" w:pos="8244"/>
+          <w:tab w:val="left" w:pos="9160"/>
+          <w:tab w:val="left" w:pos="10076"/>
+          <w:tab w:val="left" w:pos="10992"/>
+          <w:tab w:val="left" w:pos="11908"/>
+          <w:tab w:val="left" w:pos="12824"/>
+          <w:tab w:val="left" w:pos="13740"/>
+          <w:tab w:val="left" w:pos="14656"/>
+        </w:tabs>
+        <w:spacing w:after="0" w:line="240" w:lineRule="auto"/>
+        <w:rPr>
+          <w:rFonts w:ascii="Courier New" w:eastAsia="Times New Roman" w:hAnsi="Courier New" w:cs="Courier New"/>
+          <w:sz w:val="18"/>
+          <w:szCs w:val="18"/>
+        </w:rPr>
+      </w:pPr>
+      <w:r>
+        <w:rPr>
+          <w:rFonts w:ascii="Courier New" w:eastAsia="Times New Roman" w:hAnsi="Courier New" w:cs="Courier New"/>
+          <w:sz w:val="18"/>
+          <w:szCs w:val="18"/>
+        </w:rPr>
+        <w:t>==============================================================================</w:t>
+      </w:r>
+    </w:p>
+    <w:p>
+      <w:pPr>
+        <w:tabs>
+          <w:tab w:val="left" w:pos="916"/>
+          <w:tab w:val="left" w:pos="1832"/>
+          <w:tab w:val="left" w:pos="2748"/>
+          <w:tab w:val="left" w:pos="3664"/>
+          <w:tab w:val="left" w:pos="4580"/>
+          <w:tab w:val="left" w:pos="5496"/>
+          <w:tab w:val="left" w:pos="6412"/>
+          <w:tab w:val="left" w:pos="7328"/>
+          <w:tab w:val="left" w:pos="8244"/>
+          <w:tab w:val="left" w:pos="9160"/>
+          <w:tab w:val="left" w:pos="10076"/>
+          <w:tab w:val="left" w:pos="10992"/>
+          <w:tab w:val="left" w:pos="11908"/>
+          <w:tab w:val="left" w:pos="12824"/>
+          <w:tab w:val="left" w:pos="13740"/>
+          <w:tab w:val="left" w:pos="14656"/>
+        </w:tabs>
+        <w:spacing w:after="0" w:line="240" w:lineRule="auto"/>
+        <w:rPr>
+          <w:rFonts w:ascii="Courier New" w:eastAsia="Times New Roman" w:hAnsi="Courier New" w:cs="Courier New"/>
+          <w:sz w:val="18"/>
+          <w:szCs w:val="18"/>
+        </w:rPr>
+      </w:pPr>
+      <w:r>
+        <w:rPr>
+          <w:rFonts w:ascii="Courier New" w:eastAsia="Times New Roman" w:hAnsi="Courier New" w:cs="Courier New"/>
+          <w:sz w:val="18"/>
+          <w:szCs w:val="18"/>
+        </w:rPr>
+        <w:t>Dep. Variable:                 result   No. Observations:                 1600</w:t>
+      </w:r>
+    </w:p>
+    <w:p>
+      <w:pPr>
+        <w:tabs>
+          <w:tab w:val="left" w:pos="916"/>
+          <w:tab w:val="left" w:pos="1832"/>
+          <w:tab w:val="left" w:pos="2748"/>
+          <w:tab w:val="left" w:pos="3664"/>
+          <w:tab w:val="left" w:pos="4580"/>
+          <w:tab w:val="left" w:pos="5496"/>
+          <w:tab w:val="left" w:pos="6412"/>
+          <w:tab w:val="left" w:pos="7328"/>
+          <w:tab w:val="left" w:pos="8244"/>
+          <w:tab w:val="left" w:pos="9160"/>
+          <w:tab w:val="left" w:pos="10076"/>
+          <w:tab w:val="left" w:pos="10992"/>
+          <w:tab w:val="left" w:pos="11908"/>
+          <w:tab w:val="left" w:pos="12824"/>
+          <w:tab w:val="left" w:pos="13740"/>
+          <w:tab w:val="left" w:pos="14656"/>
+        </w:tabs>
+        <w:spacing w:after="0" w:line="240" w:lineRule="auto"/>
+        <w:rPr>
+          <w:rFonts w:ascii="Courier New" w:eastAsia="Times New Roman" w:hAnsi="Courier New" w:cs="Courier New"/>
+          <w:sz w:val="18"/>
+          <w:szCs w:val="18"/>
+        </w:rPr>
+      </w:pPr>
+      <w:r>
+        <w:rPr>
+          <w:rFonts w:ascii="Courier New" w:eastAsia="Times New Roman" w:hAnsi="Courier New" w:cs="Courier New"/>
+          <w:sz w:val="18"/>
+          <w:szCs w:val="18"/>
+        </w:rPr>
+        <w:t xml:space="preserve">Model:                          Logit   </w:t>
+      </w:r>
+      <w:proofErr w:type="spellStart"/>
+      <w:r>
+        <w:rPr>
+          <w:rFonts w:ascii="Courier New" w:eastAsia="Times New Roman" w:hAnsi="Courier New" w:cs="Courier New"/>
+          <w:sz w:val="18"/>
+          <w:szCs w:val="18"/>
+        </w:rPr>
+        <w:t>Df</w:t>
+      </w:r>
+      <w:proofErr w:type="spellEnd"/>
+      <w:r>
+        <w:rPr>
+          <w:rFonts w:ascii="Courier New" w:eastAsia="Times New Roman" w:hAnsi="Courier New" w:cs="Courier New"/>
+          <w:sz w:val="18"/>
+          <w:szCs w:val="18"/>
+        </w:rPr>
+        <w:t xml:space="preserve"> Residuals:                     1593</w:t>
+      </w:r>
+    </w:p>
+    <w:p>
+      <w:pPr>
+        <w:tabs>
+          <w:tab w:val="left" w:pos="916"/>
+          <w:tab w:val="left" w:pos="1832"/>
+          <w:tab w:val="left" w:pos="2748"/>
+          <w:tab w:val="left" w:pos="3664"/>
+          <w:tab w:val="left" w:pos="4580"/>
+          <w:tab w:val="left" w:pos="5496"/>
+          <w:tab w:val="left" w:pos="6412"/>
+          <w:tab w:val="left" w:pos="7328"/>
+          <w:tab w:val="left" w:pos="8244"/>
+          <w:tab w:val="left" w:pos="9160"/>
+          <w:tab w:val="left" w:pos="10076"/>
+          <w:tab w:val="left" w:pos="10992"/>
+          <w:tab w:val="left" w:pos="11908"/>
+          <w:tab w:val="left" w:pos="12824"/>
+          <w:tab w:val="left" w:pos="13740"/>
+          <w:tab w:val="left" w:pos="14656"/>
+        </w:tabs>
+        <w:spacing w:after="0" w:line="240" w:lineRule="auto"/>
+        <w:rPr>
+          <w:rFonts w:ascii="Courier New" w:eastAsia="Times New Roman" w:hAnsi="Courier New" w:cs="Courier New"/>
+          <w:sz w:val="18"/>
+          <w:szCs w:val="18"/>
+        </w:rPr>
+      </w:pPr>
+      <w:r>
+        <w:rPr>
+          <w:rFonts w:ascii="Courier New" w:eastAsia="Times New Roman" w:hAnsi="Courier New" w:cs="Courier New"/>
+          <w:sz w:val="18"/>
+          <w:szCs w:val="18"/>
+        </w:rPr>
+        <w:t xml:space="preserve">Method:                           MLE   </w:t>
+      </w:r>
+      <w:proofErr w:type="spellStart"/>
+      <w:r>
+        <w:rPr>
+          <w:rFonts w:ascii="Courier New" w:eastAsia="Times New Roman" w:hAnsi="Courier New" w:cs="Courier New"/>
+          <w:sz w:val="18"/>
+          <w:szCs w:val="18"/>
+        </w:rPr>
+        <w:t>Df</w:t>
+      </w:r>
+      <w:proofErr w:type="spellEnd"/>
+      <w:r>
+        <w:rPr>
+          <w:rFonts w:ascii="Courier New" w:eastAsia="Times New Roman" w:hAnsi="Courier New" w:cs="Courier New"/>
+          <w:sz w:val="18"/>
+          <w:szCs w:val="18"/>
+        </w:rPr>
+        <w:t xml:space="preserve"> Model:                            6</w:t>
+      </w:r>
+    </w:p>
+    <w:p>
+      <w:pPr>
+        <w:tabs>
+          <w:tab w:val="left" w:pos="916"/>
+          <w:tab w:val="left" w:pos="1832"/>
+          <w:tab w:val="left" w:pos="2748"/>
+          <w:tab w:val="left" w:pos="3664"/>
+          <w:tab w:val="left" w:pos="4580"/>
+          <w:tab w:val="left" w:pos="5496"/>
+          <w:tab w:val="left" w:pos="6412"/>
+          <w:tab w:val="left" w:pos="7328"/>
+          <w:tab w:val="left" w:pos="8244"/>
+          <w:tab w:val="left" w:pos="9160"/>
+          <w:tab w:val="left" w:pos="10076"/>
+          <w:tab w:val="left" w:pos="10992"/>
+          <w:tab w:val="left" w:pos="11908"/>
+          <w:tab w:val="left" w:pos="12824"/>
+          <w:tab w:val="left" w:pos="13740"/>
+          <w:tab w:val="left" w:pos="14656"/>
+        </w:tabs>
+        <w:spacing w:after="0" w:line="240" w:lineRule="auto"/>
+        <w:rPr>
+          <w:rFonts w:ascii="Courier New" w:eastAsia="Times New Roman" w:hAnsi="Courier New" w:cs="Courier New"/>
+          <w:sz w:val="18"/>
+          <w:szCs w:val="18"/>
+        </w:rPr>
+      </w:pPr>
+      <w:r>
+        <w:rPr>
+          <w:rFonts w:ascii="Courier New" w:eastAsia="Times New Roman" w:hAnsi="Courier New" w:cs="Courier New"/>
+          <w:sz w:val="18"/>
+          <w:szCs w:val="18"/>
+        </w:rPr>
+        <w:t>Date:                Mon, 25 Apr 2022   Pseudo R-</w:t>
+      </w:r>
+      <w:proofErr w:type="spellStart"/>
+      <w:r>
+        <w:rPr>
+          <w:rFonts w:ascii="Courier New" w:eastAsia="Times New Roman" w:hAnsi="Courier New" w:cs="Courier New"/>
+          <w:sz w:val="18"/>
+          <w:szCs w:val="18"/>
+        </w:rPr>
+        <w:t>squ</w:t>
+      </w:r>
+      <w:proofErr w:type="spellEnd"/>
+      <w:r>
+        <w:rPr>
+          <w:rFonts w:ascii="Courier New" w:eastAsia="Times New Roman" w:hAnsi="Courier New" w:cs="Courier New"/>
+          <w:sz w:val="18"/>
+          <w:szCs w:val="18"/>
+        </w:rPr>
+        <w:t>.:                  0.6532</w:t>
+      </w:r>
+    </w:p>
+    <w:p>
+      <w:pPr>
+        <w:tabs>
+          <w:tab w:val="left" w:pos="916"/>
+          <w:tab w:val="left" w:pos="1832"/>
+          <w:tab w:val="left" w:pos="2748"/>
+          <w:tab w:val="left" w:pos="3664"/>
+          <w:tab w:val="left" w:pos="4580"/>
+          <w:tab w:val="left" w:pos="5496"/>
+          <w:tab w:val="left" w:pos="6412"/>
+          <w:tab w:val="left" w:pos="7328"/>
+          <w:tab w:val="left" w:pos="8244"/>
+          <w:tab w:val="left" w:pos="9160"/>
+          <w:tab w:val="left" w:pos="10076"/>
+          <w:tab w:val="left" w:pos="10992"/>
+          <w:tab w:val="left" w:pos="11908"/>
+          <w:tab w:val="left" w:pos="12824"/>
+          <w:tab w:val="left" w:pos="13740"/>
+          <w:tab w:val="left" w:pos="14656"/>
+        </w:tabs>
+        <w:spacing w:after="0" w:line="240" w:lineRule="auto"/>
+        <w:rPr>
+          <w:rFonts w:ascii="Courier New" w:eastAsia="Times New Roman" w:hAnsi="Courier New" w:cs="Courier New"/>
+          <w:sz w:val="18"/>
+          <w:szCs w:val="18"/>
+        </w:rPr>
+      </w:pPr>
+      <w:r>
+        <w:rPr>
+          <w:rFonts w:ascii="Courier New" w:eastAsia="Times New Roman" w:hAnsi="Courier New" w:cs="Courier New"/>
+          <w:sz w:val="18"/>
+          <w:szCs w:val="18"/>
+        </w:rPr>
+        <w:t>Time:                        15:35:46   Log-Likelihood:                -384.62</w:t>
+      </w:r>
+    </w:p>
+    <w:p>
+      <w:pPr>
+        <w:tabs>
+          <w:tab w:val="left" w:pos="916"/>
+          <w:tab w:val="left" w:pos="1832"/>
+          <w:tab w:val="left" w:pos="2748"/>
+          <w:tab w:val="left" w:pos="3664"/>
+          <w:tab w:val="left" w:pos="4580"/>
+          <w:tab w:val="left" w:pos="5496"/>
+          <w:tab w:val="left" w:pos="6412"/>
+          <w:tab w:val="left" w:pos="7328"/>
+          <w:tab w:val="left" w:pos="8244"/>
+          <w:tab w:val="left" w:pos="9160"/>
+          <w:tab w:val="left" w:pos="10076"/>
+          <w:tab w:val="left" w:pos="10992"/>
+          <w:tab w:val="left" w:pos="11908"/>
+          <w:tab w:val="left" w:pos="12824"/>
+          <w:tab w:val="left" w:pos="13740"/>
+          <w:tab w:val="left" w:pos="14656"/>
+        </w:tabs>
+        <w:spacing w:after="0" w:line="240" w:lineRule="auto"/>
+        <w:rPr>
+          <w:rFonts w:ascii="Courier New" w:eastAsia="Times New Roman" w:hAnsi="Courier New" w:cs="Courier New"/>
+          <w:sz w:val="18"/>
+          <w:szCs w:val="18"/>
+        </w:rPr>
+      </w:pPr>
+      <w:r>
+        <w:rPr>
+          <w:rFonts w:ascii="Courier New" w:eastAsia="Times New Roman" w:hAnsi="Courier New" w:cs="Courier New"/>
+          <w:sz w:val="18"/>
+          <w:szCs w:val="18"/>
+        </w:rPr>
+        <w:t>converged:                       True   LL-Null:                       -1109.0</w:t>
+      </w:r>
+    </w:p>
+    <w:p>
+      <w:pPr>
+        <w:tabs>
+          <w:tab w:val="left" w:pos="916"/>
+          <w:tab w:val="left" w:pos="1832"/>
+          <w:tab w:val="left" w:pos="2748"/>
+          <w:tab w:val="left" w:pos="3664"/>
+          <w:tab w:val="left" w:pos="4580"/>
+          <w:tab w:val="left" w:pos="5496"/>
+          <w:tab w:val="left" w:pos="6412"/>
+          <w:tab w:val="left" w:pos="7328"/>
+          <w:tab w:val="left" w:pos="8244"/>
+          <w:tab w:val="left" w:pos="9160"/>
+          <w:tab w:val="left" w:pos="10076"/>
+          <w:tab w:val="left" w:pos="10992"/>
+          <w:tab w:val="left" w:pos="11908"/>
+          <w:tab w:val="left" w:pos="12824"/>
+          <w:tab w:val="left" w:pos="13740"/>
+          <w:tab w:val="left" w:pos="14656"/>
+        </w:tabs>
+        <w:spacing w:after="0" w:line="240" w:lineRule="auto"/>
+        <w:rPr>
+          <w:rFonts w:ascii="Courier New" w:eastAsia="Times New Roman" w:hAnsi="Courier New" w:cs="Courier New"/>
+          <w:sz w:val="18"/>
+          <w:szCs w:val="18"/>
+        </w:rPr>
+      </w:pPr>
+      <w:r>
+        <w:rPr>
+          <w:rFonts w:ascii="Courier New" w:eastAsia="Times New Roman" w:hAnsi="Courier New" w:cs="Courier New"/>
+          <w:sz w:val="18"/>
+          <w:szCs w:val="18"/>
+        </w:rPr>
+        <w:t xml:space="preserve">Covariance Type:            </w:t>
+      </w:r>
+      <w:proofErr w:type="spellStart"/>
+      <w:r>
+        <w:rPr>
+          <w:rFonts w:ascii="Courier New" w:eastAsia="Times New Roman" w:hAnsi="Courier New" w:cs="Courier New"/>
+          <w:sz w:val="18"/>
+          <w:szCs w:val="18"/>
+        </w:rPr>
+        <w:t>nonrobust</w:t>
+      </w:r>
+      <w:proofErr w:type="spellEnd"/>
+      <w:r>
+        <w:rPr>
+          <w:rFonts w:ascii="Courier New" w:eastAsia="Times New Roman" w:hAnsi="Courier New" w:cs="Courier New"/>
+          <w:sz w:val="18"/>
+          <w:szCs w:val="18"/>
+        </w:rPr>
+        <w:t xml:space="preserve">   LLR p-value:                6.446e-310</w:t>
+      </w:r>
+    </w:p>
+    <w:p>
+      <w:pPr>
+        <w:tabs>
+          <w:tab w:val="left" w:pos="916"/>
+          <w:tab w:val="left" w:pos="1832"/>
+          <w:tab w:val="left" w:pos="2748"/>
+          <w:tab w:val="left" w:pos="3664"/>
+          <w:tab w:val="left" w:pos="4580"/>
+          <w:tab w:val="left" w:pos="5496"/>
+          <w:tab w:val="left" w:pos="6412"/>
+          <w:tab w:val="left" w:pos="7328"/>
+          <w:tab w:val="left" w:pos="8244"/>
+          <w:tab w:val="left" w:pos="9160"/>
+          <w:tab w:val="left" w:pos="10076"/>
+          <w:tab w:val="left" w:pos="10992"/>
+          <w:tab w:val="left" w:pos="11908"/>
+          <w:tab w:val="left" w:pos="12824"/>
+          <w:tab w:val="left" w:pos="13740"/>
+          <w:tab w:val="left" w:pos="14656"/>
+        </w:tabs>
+        <w:spacing w:after="0" w:line="240" w:lineRule="auto"/>
+        <w:rPr>
+          <w:rFonts w:ascii="Courier New" w:eastAsia="Times New Roman" w:hAnsi="Courier New" w:cs="Courier New"/>
+          <w:sz w:val="18"/>
+          <w:szCs w:val="18"/>
+        </w:rPr>
+      </w:pPr>
+      <w:r>
+        <w:rPr>
+          <w:rFonts w:ascii="Courier New" w:eastAsia="Times New Roman" w:hAnsi="Courier New" w:cs="Courier New"/>
+          <w:sz w:val="18"/>
+          <w:szCs w:val="18"/>
+        </w:rPr>
+        <w:t>==============================================================================</w:t>
+      </w:r>
+    </w:p>
+    <w:p>
+      <w:pPr>
+        <w:tabs>
+          <w:tab w:val="left" w:pos="916"/>
+          <w:tab w:val="left" w:pos="1832"/>
+          <w:tab w:val="left" w:pos="2748"/>
+          <w:tab w:val="left" w:pos="3664"/>
+          <w:tab w:val="left" w:pos="4580"/>
+          <w:tab w:val="left" w:pos="5496"/>
+          <w:tab w:val="left" w:pos="6412"/>
+          <w:tab w:val="left" w:pos="7328"/>
+          <w:tab w:val="left" w:pos="8244"/>
+          <w:tab w:val="left" w:pos="9160"/>
+          <w:tab w:val="left" w:pos="10076"/>
+          <w:tab w:val="left" w:pos="10992"/>
+          <w:tab w:val="left" w:pos="11908"/>
+          <w:tab w:val="left" w:pos="12824"/>
+          <w:tab w:val="left" w:pos="13740"/>
+          <w:tab w:val="left" w:pos="14656"/>
+        </w:tabs>
+        <w:spacing w:after="0" w:line="240" w:lineRule="auto"/>
+        <w:rPr>
+          <w:rFonts w:ascii="Courier New" w:eastAsia="Times New Roman" w:hAnsi="Courier New" w:cs="Courier New"/>
+          <w:sz w:val="18"/>
+          <w:szCs w:val="18"/>
+        </w:rPr>
+      </w:pPr>
+      <w:r>
+        <w:rPr>
+          <w:rFonts w:ascii="Courier New" w:eastAsia="Times New Roman" w:hAnsi="Courier New" w:cs="Courier New"/>
+          <w:sz w:val="18"/>
+          <w:szCs w:val="18"/>
+        </w:rPr>
+        <w:t xml:space="preserve">                 </w:t>
+      </w:r>
+      <w:proofErr w:type="spellStart"/>
+      <w:r>
+        <w:rPr>
+          <w:rFonts w:ascii="Courier New" w:eastAsia="Times New Roman" w:hAnsi="Courier New" w:cs="Courier New"/>
+          <w:sz w:val="18"/>
+          <w:szCs w:val="18"/>
+        </w:rPr>
+        <w:t>coef</w:t>
+      </w:r>
+      <w:proofErr w:type="spellEnd"/>
+      <w:r>
+        <w:rPr>
+          <w:rFonts w:ascii="Courier New" w:eastAsia="Times New Roman" w:hAnsi="Courier New" w:cs="Courier New"/>
+          <w:sz w:val="18"/>
+          <w:szCs w:val="18"/>
+        </w:rPr>
+        <w:t xml:space="preserve">    std err          z      P&gt;|z|      [0.025      0.975]</w:t>
+      </w:r>
+    </w:p>
+    <w:p>
+      <w:pPr>
+        <w:tabs>
+          <w:tab w:val="left" w:pos="916"/>
+          <w:tab w:val="left" w:pos="1832"/>
+          <w:tab w:val="left" w:pos="2748"/>
+          <w:tab w:val="left" w:pos="3664"/>
+          <w:tab w:val="left" w:pos="4580"/>
+          <w:tab w:val="left" w:pos="5496"/>
+          <w:tab w:val="left" w:pos="6412"/>
+          <w:tab w:val="left" w:pos="7328"/>
+          <w:tab w:val="left" w:pos="8244"/>
+          <w:tab w:val="left" w:pos="9160"/>
+          <w:tab w:val="left" w:pos="10076"/>
+          <w:tab w:val="left" w:pos="10992"/>
+          <w:tab w:val="left" w:pos="11908"/>
+          <w:tab w:val="left" w:pos="12824"/>
+          <w:tab w:val="left" w:pos="13740"/>
+          <w:tab w:val="left" w:pos="14656"/>
+        </w:tabs>
+        <w:spacing w:after="0" w:line="240" w:lineRule="auto"/>
+        <w:rPr>
+          <w:rFonts w:ascii="Courier New" w:eastAsia="Times New Roman" w:hAnsi="Courier New" w:cs="Courier New"/>
+          <w:sz w:val="18"/>
+          <w:szCs w:val="18"/>
+        </w:rPr>
+      </w:pPr>
+      <w:r>
+        <w:rPr>
+          <w:rFonts w:ascii="Courier New" w:eastAsia="Times New Roman" w:hAnsi="Courier New" w:cs="Courier New"/>
+          <w:sz w:val="18"/>
+          <w:szCs w:val="18"/>
+        </w:rPr>
+        <w:t>------------------------------------------------------------------------------</w:t>
+      </w:r>
+    </w:p>
+    <w:p>
+      <w:pPr>
+        <w:tabs>
+          <w:tab w:val="left" w:pos="916"/>
+          <w:tab w:val="left" w:pos="1832"/>
+          <w:tab w:val="left" w:pos="2748"/>
+          <w:tab w:val="left" w:pos="3664"/>
+          <w:tab w:val="left" w:pos="4580"/>
+          <w:tab w:val="left" w:pos="5496"/>
+          <w:tab w:val="left" w:pos="6412"/>
+          <w:tab w:val="left" w:pos="7328"/>
+          <w:tab w:val="left" w:pos="8244"/>
+          <w:tab w:val="left" w:pos="9160"/>
+          <w:tab w:val="left" w:pos="10076"/>
+          <w:tab w:val="left" w:pos="10992"/>
+          <w:tab w:val="left" w:pos="11908"/>
+          <w:tab w:val="left" w:pos="12824"/>
+          <w:tab w:val="left" w:pos="13740"/>
+          <w:tab w:val="left" w:pos="14656"/>
+        </w:tabs>
+        <w:spacing w:after="0" w:line="240" w:lineRule="auto"/>
+        <w:rPr>
+          <w:rFonts w:ascii="Courier New" w:eastAsia="Times New Roman" w:hAnsi="Courier New" w:cs="Courier New"/>
+          <w:sz w:val="18"/>
+          <w:szCs w:val="18"/>
+        </w:rPr>
+      </w:pPr>
+      <w:r>
+        <w:rPr>
+          <w:rFonts w:ascii="Courier New" w:eastAsia="Times New Roman" w:hAnsi="Courier New" w:cs="Courier New"/>
+          <w:sz w:val="18"/>
+          <w:szCs w:val="18"/>
+        </w:rPr>
+        <w:t>const         -1.8350      0.250     -7.343      0.000      -2.325      -1.345</w:t>
+      </w:r>
+    </w:p>
+    <w:p>
+      <w:pPr>
+        <w:tabs>
+          <w:tab w:val="left" w:pos="916"/>
+          <w:tab w:val="left" w:pos="1832"/>
+          <w:tab w:val="left" w:pos="2748"/>
+          <w:tab w:val="left" w:pos="3664"/>
+          <w:tab w:val="left" w:pos="4580"/>
+          <w:tab w:val="left" w:pos="5496"/>
+          <w:tab w:val="left" w:pos="6412"/>
+          <w:tab w:val="left" w:pos="7328"/>
+          <w:tab w:val="left" w:pos="8244"/>
+          <w:tab w:val="left" w:pos="9160"/>
+          <w:tab w:val="left" w:pos="10076"/>
+          <w:tab w:val="left" w:pos="10992"/>
+          <w:tab w:val="left" w:pos="11908"/>
+          <w:tab w:val="left" w:pos="12824"/>
+          <w:tab w:val="left" w:pos="13740"/>
+          <w:tab w:val="left" w:pos="14656"/>
+        </w:tabs>
+        <w:spacing w:after="0" w:line="240" w:lineRule="auto"/>
+        <w:rPr>
+          <w:rFonts w:ascii="Courier New" w:eastAsia="Times New Roman" w:hAnsi="Courier New" w:cs="Courier New"/>
+          <w:sz w:val="18"/>
+          <w:szCs w:val="18"/>
+        </w:rPr>
+      </w:pPr>
+      <w:r>
+        <w:rPr>
+          <w:rFonts w:ascii="Courier New" w:eastAsia="Times New Roman" w:hAnsi="Courier New" w:cs="Courier New"/>
+          <w:sz w:val="18"/>
+          <w:szCs w:val="18"/>
+        </w:rPr>
+        <w:t>x1             0.4864      0.062      7.787      0.000       0.364       0.609</w:t>
+      </w:r>
+    </w:p>
+    <w:p>
+      <w:pPr>
+        <w:tabs>
+          <w:tab w:val="left" w:pos="916"/>
+          <w:tab w:val="left" w:pos="1832"/>
+          <w:tab w:val="left" w:pos="2748"/>
+          <w:tab w:val="left" w:pos="3664"/>
+          <w:tab w:val="left" w:pos="4580"/>
+          <w:tab w:val="left" w:pos="5496"/>
+          <w:tab w:val="left" w:pos="6412"/>
+          <w:tab w:val="left" w:pos="7328"/>
+          <w:tab w:val="left" w:pos="8244"/>
+          <w:tab w:val="left" w:pos="9160"/>
+          <w:tab w:val="left" w:pos="10076"/>
+          <w:tab w:val="left" w:pos="10992"/>
+          <w:tab w:val="left" w:pos="11908"/>
+          <w:tab w:val="left" w:pos="12824"/>
+          <w:tab w:val="left" w:pos="13740"/>
+          <w:tab w:val="left" w:pos="14656"/>
+        </w:tabs>
+        <w:spacing w:after="0" w:line="240" w:lineRule="auto"/>
+        <w:rPr>
+          <w:rFonts w:ascii="Courier New" w:eastAsia="Times New Roman" w:hAnsi="Courier New" w:cs="Courier New"/>
+          <w:sz w:val="18"/>
+          <w:szCs w:val="18"/>
+        </w:rPr>
+      </w:pPr>
+      <w:r>
+        <w:rPr>
+          <w:rFonts w:ascii="Courier New" w:eastAsia="Times New Roman" w:hAnsi="Courier New" w:cs="Courier New"/>
+          <w:sz w:val="18"/>
+          <w:szCs w:val="18"/>
+        </w:rPr>
+        <w:t>x2            -0.9840      0.075    -13.177      0.000      -1.130      -0.838</w:t>
+      </w:r>
+    </w:p>
+    <w:p>
+      <w:pPr>
+        <w:tabs>
+          <w:tab w:val="left" w:pos="916"/>
+          <w:tab w:val="left" w:pos="1832"/>
+          <w:tab w:val="left" w:pos="2748"/>
+          <w:tab w:val="left" w:pos="3664"/>
+          <w:tab w:val="left" w:pos="4580"/>
+          <w:tab w:val="left" w:pos="5496"/>
+          <w:tab w:val="left" w:pos="6412"/>
+          <w:tab w:val="left" w:pos="7328"/>
+          <w:tab w:val="left" w:pos="8244"/>
+          <w:tab w:val="left" w:pos="9160"/>
+          <w:tab w:val="left" w:pos="10076"/>
+          <w:tab w:val="left" w:pos="10992"/>
+          <w:tab w:val="left" w:pos="11908"/>
+          <w:tab w:val="left" w:pos="12824"/>
+          <w:tab w:val="left" w:pos="13740"/>
+          <w:tab w:val="left" w:pos="14656"/>
+        </w:tabs>
+        <w:spacing w:after="0" w:line="240" w:lineRule="auto"/>
+        <w:rPr>
+          <w:rFonts w:ascii="Courier New" w:eastAsia="Times New Roman" w:hAnsi="Courier New" w:cs="Courier New"/>
+          <w:sz w:val="18"/>
+          <w:szCs w:val="18"/>
+        </w:rPr>
+      </w:pPr>
+      <w:r>
+        <w:rPr>
+          <w:rFonts w:ascii="Courier New" w:eastAsia="Times New Roman" w:hAnsi="Courier New" w:cs="Courier New"/>
+          <w:sz w:val="18"/>
+          <w:szCs w:val="18"/>
+        </w:rPr>
+        <w:t>x3             0.5625      0.037     15.111      0.000       0.490       0.635</w:t>
+      </w:r>
+    </w:p>
+    <w:p>
+      <w:pPr>
+        <w:tabs>
+          <w:tab w:val="left" w:pos="916"/>
+          <w:tab w:val="left" w:pos="1832"/>
+          <w:tab w:val="left" w:pos="2748"/>
+          <w:tab w:val="left" w:pos="3664"/>
+          <w:tab w:val="left" w:pos="4580"/>
+          <w:tab w:val="left" w:pos="5496"/>
+          <w:tab w:val="left" w:pos="6412"/>
+          <w:tab w:val="left" w:pos="7328"/>
+          <w:tab w:val="left" w:pos="8244"/>
+          <w:tab w:val="left" w:pos="9160"/>
+          <w:tab w:val="left" w:pos="10076"/>
+          <w:tab w:val="left" w:pos="10992"/>
+          <w:tab w:val="left" w:pos="11908"/>
+          <w:tab w:val="left" w:pos="12824"/>
+          <w:tab w:val="left" w:pos="13740"/>
+          <w:tab w:val="left" w:pos="14656"/>
+        </w:tabs>
+        <w:spacing w:after="0" w:line="240" w:lineRule="auto"/>
+        <w:rPr>
+          <w:rFonts w:ascii="Courier New" w:eastAsia="Times New Roman" w:hAnsi="Courier New" w:cs="Courier New"/>
+          <w:sz w:val="18"/>
+          <w:szCs w:val="18"/>
+        </w:rPr>
+      </w:pPr>
+      <w:r>
+        <w:rPr>
+          <w:rFonts w:ascii="Courier New" w:eastAsia="Times New Roman" w:hAnsi="Courier New" w:cs="Courier New"/>
+          <w:sz w:val="18"/>
+          <w:szCs w:val="18"/>
+        </w:rPr>
+        <w:t>x4             0.5369      0.140      3.838      0.000       0.263       0.811</w:t>
+      </w:r>
+    </w:p>
+    <w:p>
+      <w:pPr>
+        <w:tabs>
+          <w:tab w:val="left" w:pos="916"/>
+          <w:tab w:val="left" w:pos="1832"/>
+          <w:tab w:val="left" w:pos="2748"/>
+          <w:tab w:val="left" w:pos="3664"/>
+          <w:tab w:val="left" w:pos="4580"/>
+          <w:tab w:val="left" w:pos="5496"/>
+          <w:tab w:val="left" w:pos="6412"/>
+          <w:tab w:val="left" w:pos="7328"/>
+          <w:tab w:val="left" w:pos="8244"/>
+          <w:tab w:val="left" w:pos="9160"/>
+          <w:tab w:val="left" w:pos="10076"/>
+          <w:tab w:val="left" w:pos="10992"/>
+          <w:tab w:val="left" w:pos="11908"/>
+          <w:tab w:val="left" w:pos="12824"/>
+          <w:tab w:val="left" w:pos="13740"/>
+          <w:tab w:val="left" w:pos="14656"/>
+        </w:tabs>
+        <w:spacing w:after="0" w:line="240" w:lineRule="auto"/>
+        <w:rPr>
+          <w:rFonts w:ascii="Courier New" w:eastAsia="Times New Roman" w:hAnsi="Courier New" w:cs="Courier New"/>
+          <w:sz w:val="18"/>
+          <w:szCs w:val="18"/>
+        </w:rPr>
+      </w:pPr>
+      <w:r>
+        <w:rPr>
+          <w:rFonts w:ascii="Courier New" w:eastAsia="Times New Roman" w:hAnsi="Courier New" w:cs="Courier New"/>
+          <w:sz w:val="18"/>
+          <w:szCs w:val="18"/>
+        </w:rPr>
+        <w:t>x5            -2.0661      0.208     -9.952      0.000      -2.473      -1.659</w:t>
+      </w:r>
+    </w:p>
+    <w:p>
+      <w:pPr>
+        <w:tabs>
+          <w:tab w:val="left" w:pos="916"/>
+          <w:tab w:val="left" w:pos="1832"/>
+          <w:tab w:val="left" w:pos="2748"/>
+          <w:tab w:val="left" w:pos="3664"/>
+          <w:tab w:val="left" w:pos="4580"/>
+          <w:tab w:val="left" w:pos="5496"/>
+          <w:tab w:val="left" w:pos="6412"/>
+          <w:tab w:val="left" w:pos="7328"/>
+          <w:tab w:val="left" w:pos="8244"/>
+          <w:tab w:val="left" w:pos="9160"/>
+          <w:tab w:val="left" w:pos="10076"/>
+          <w:tab w:val="left" w:pos="10992"/>
+          <w:tab w:val="left" w:pos="11908"/>
+          <w:tab w:val="left" w:pos="12824"/>
+          <w:tab w:val="left" w:pos="13740"/>
+          <w:tab w:val="left" w:pos="14656"/>
+        </w:tabs>
+        <w:spacing w:after="0" w:line="240" w:lineRule="auto"/>
+        <w:rPr>
+          <w:rFonts w:ascii="Courier New" w:eastAsia="Times New Roman" w:hAnsi="Courier New" w:cs="Courier New"/>
+          <w:sz w:val="18"/>
+          <w:szCs w:val="18"/>
+        </w:rPr>
+      </w:pPr>
+      <w:r>
+        <w:rPr>
+          <w:rFonts w:ascii="Courier New" w:eastAsia="Times New Roman" w:hAnsi="Courier New" w:cs="Courier New"/>
+          <w:sz w:val="18"/>
+          <w:szCs w:val="18"/>
+        </w:rPr>
+        <w:t>x6             2.6703      0.282      9.458      0.000       2.117       3.224</w:t>
+      </w:r>
+    </w:p>
+    <w:p>
+      <w:pPr>
+        <w:tabs>
+          <w:tab w:val="left" w:pos="916"/>
+          <w:tab w:val="left" w:pos="1832"/>
+          <w:tab w:val="left" w:pos="2748"/>
+          <w:tab w:val="left" w:pos="3664"/>
+          <w:tab w:val="left" w:pos="4580"/>
+          <w:tab w:val="left" w:pos="5496"/>
+          <w:tab w:val="left" w:pos="6412"/>
+          <w:tab w:val="left" w:pos="7328"/>
+          <w:tab w:val="left" w:pos="8244"/>
+          <w:tab w:val="left" w:pos="9160"/>
+          <w:tab w:val="left" w:pos="10076"/>
+          <w:tab w:val="left" w:pos="10992"/>
+          <w:tab w:val="left" w:pos="11908"/>
+          <w:tab w:val="left" w:pos="12824"/>
+          <w:tab w:val="left" w:pos="13740"/>
+          <w:tab w:val="left" w:pos="14656"/>
+        </w:tabs>
+        <w:spacing w:after="0" w:line="240" w:lineRule="auto"/>
+        <w:rPr>
+          <w:rFonts w:ascii="Courier New" w:eastAsia="Times New Roman" w:hAnsi="Courier New" w:cs="Courier New"/>
+          <w:sz w:val="18"/>
+          <w:szCs w:val="18"/>
+        </w:rPr>
+      </w:pPr>
+      <w:r>
+        <w:rPr>
+          <w:rFonts w:ascii="Courier New" w:eastAsia="Times New Roman" w:hAnsi="Courier New" w:cs="Courier New"/>
+          <w:sz w:val="18"/>
+          <w:szCs w:val="18"/>
+        </w:rPr>
+        <w:t>==============================================================================</w:t>
+      </w:r>
+    </w:p>
+    <w:p>
+      <w:pPr>
+        <w:rPr>
+          <w:sz w:val="24"/>
+          <w:szCs w:val="24"/>
+        </w:rPr>
+      </w:pPr>
+    </w:p>
+    <w:p>
+      <w:pPr>
+        <w:rPr>
+          <w:sz w:val="24"/>
+          <w:szCs w:val="24"/>
+        </w:rPr>
+      </w:pPr>
+      <w:r>
+        <w:rPr>
+          <w:noProof/>
+        </w:rPr>
+        <w:drawing>
+          <wp:inline distT="0" distB="0" distL="0" distR="0" wp14:anchorId="195F8031" wp14:editId="2769A068">
+            <wp:extent cx="5943600" cy="3343275"/>
+            <wp:effectExtent l="0" t="0" r="0" b="9525"/>
+            <wp:docPr id="5" name="Picture 5" descr="Image"/>
+            <wp:cNvGraphicFramePr>
+              <a:graphicFrameLocks xmlns:a="http://schemas.openxmlformats.org/drawingml/2006/main" noChangeAspect="1"/>
+            </wp:cNvGraphicFramePr>
+            <a:graphic xmlns:a="http://schemas.openxmlformats.org/drawingml/2006/main">
+              <a:graphicData uri="http://schemas.openxmlformats.org/drawingml/2006/picture">
+                <pic:pic xmlns:pic="http://schemas.openxmlformats.org/drawingml/2006/picture">
+                  <pic:nvPicPr>
+                    <pic:cNvPr id="0" name="Picture 1" descr="Image"/>
+                    <pic:cNvPicPr>
+                      <a:picLocks noChangeAspect="1" noChangeArrowheads="1"/>
+                    </pic:cNvPicPr>
+                  </pic:nvPicPr>
+                  <pic:blipFill>
+                    <a:blip r:embed="rId16" cstate="print">
+                      <a:extLst>
+                        <a:ext uri="{28A0092B-C50C-407E-A947-70E740481C1C}">
+                          <a14:useLocalDpi xmlns:a14="http://schemas.microsoft.com/office/drawing/2010/main" val="0"/>
+                        </a:ext>
+                      </a:extLst>
+                    </a:blip>
+                    <a:srcRect/>
+                    <a:stretch>
+                      <a:fillRect/>
+                    </a:stretch>
+                  </pic:blipFill>
+                  <pic:spPr bwMode="auto">
+                    <a:xfrm>
+                      <a:off x="0" y="0"/>
+                      <a:ext cx="5943600" cy="3343275"/>
+                    </a:xfrm>
+                    <a:prstGeom prst="rect">
+                      <a:avLst/>
+                    </a:prstGeom>
+                    <a:noFill/>
+                    <a:ln>
+                      <a:noFill/>
+                    </a:ln>
+                  </pic:spPr>
+                </pic:pic>
+              </a:graphicData>
+            </a:graphic>
+          </wp:inline>
+        </w:drawing>
+      </w:r>
     </w:p>
     <w:sectPr>
       <w:pgSz w:w="12240" w:h="15840"/>

</xml_diff>